<commit_message>
1. Add log SYSTEM. 2. Matching data and export pdf by spire.
</commit_message>
<xml_diff>
--- a/resource/file/性能检测判定表.docx
+++ b/resource/file/性能检测判定表.docx
@@ -7,12 +7,20 @@
         <w:tblStyle w:val="af3"/>
         <w:tblpPr w:leftFromText="180" w:rightFromText="180" w:horzAnchor="margin" w:tblpY="1320"/>
         <w:tblW w:w="0" w:type="auto"/>
+        <w:tblBorders>
+          <w:top w:val="none" w:sz="0" w:space="0" w:color="auto"/>
+          <w:left w:val="none" w:sz="0" w:space="0" w:color="auto"/>
+          <w:bottom w:val="none" w:sz="0" w:space="0" w:color="auto"/>
+          <w:right w:val="none" w:sz="0" w:space="0" w:color="auto"/>
+          <w:insideH w:val="none" w:sz="0" w:space="0" w:color="auto"/>
+          <w:insideV w:val="none" w:sz="0" w:space="0" w:color="auto"/>
+        </w:tblBorders>
         <w:tblLook w:val="04A0" w:firstRow="1" w:lastRow="0" w:firstColumn="1" w:lastColumn="0" w:noHBand="0" w:noVBand="1"/>
       </w:tblPr>
       <w:tblGrid>
         <w:gridCol w:w="3798"/>
-        <w:gridCol w:w="2940"/>
-        <w:gridCol w:w="4350"/>
+        <w:gridCol w:w="5850"/>
+        <w:gridCol w:w="1440"/>
         <w:gridCol w:w="2700"/>
         <w:gridCol w:w="3057"/>
       </w:tblGrid>
@@ -25,7 +33,7 @@
         </w:tc>
         <w:tc>
           <w:tcPr>
-            <w:tcW w:w="2940" w:type="dxa"/>
+            <w:tcW w:w="5850" w:type="dxa"/>
           </w:tcPr>
           <w:p>
             <w:r>
@@ -35,7 +43,7 @@
         </w:tc>
         <w:tc>
           <w:tcPr>
-            <w:tcW w:w="4350" w:type="dxa"/>
+            <w:tcW w:w="1440" w:type="dxa"/>
           </w:tcPr>
           <w:p/>
         </w:tc>

</xml_diff>